<commit_message>
Changes in PR IT. Fix wrong link on readme and typo semantic.
</commit_message>
<xml_diff>
--- a/raspberryshake-press-it.docx
+++ b/raspberryshake-press-it.docx
@@ -380,7 +380,7 @@
           <w:szCs w:val="21"/>
           <w:u w:val="none"/>
           <w:effect w:val="none"/>
-          <w:shd w:fill="auto" w:val="clear"/>
+          <w:shd w:fill="FFFFFF" w:val="clear"/>
         </w:rPr>
       </w:pPr>
       <w:bookmarkStart w:id="1" w:name="docs-internal-guid-31ac17ec-bbd3-aa8f-4321-a792769f73bf"/>
@@ -399,7 +399,7 @@
           <w:szCs w:val="21"/>
           <w:u w:val="none"/>
           <w:effect w:val="none"/>
-          <w:shd w:fill="auto" w:val="clear"/>
+          <w:shd w:fill="FFFFFF" w:val="clear"/>
         </w:rPr>
         <w:t xml:space="preserve">VOLCAN, CHIRIQUI, Panama 11 luglio 2016 </w:t>
       </w:r>
@@ -417,7 +417,7 @@
           <w:szCs w:val="21"/>
           <w:u w:val="none"/>
           <w:effect w:val="none"/>
-          <w:shd w:fill="auto" w:val="clear"/>
+          <w:shd w:fill="FFFFFF" w:val="clear"/>
         </w:rPr>
         <w:t xml:space="preserve">Scientifico e ingeniere, Angel Rodriguez ha permesso l’utilizzo di un di una tecnologia simografica a livello professionale per migliaia di persone in tutto il mondo con la sua nuova invenzione, Raspberry Shake. Questo dispositivo palmare, descritto come il fratello minore dello stimato sismografo OSOP Sixaola breve periodo a sei canali, piccolo ma efficace. Il dispositivo </w:t>
       </w:r>
@@ -452,7 +452,7 @@
           <w:szCs w:val="21"/>
           <w:u w:val="none"/>
           <w:effect w:val="none"/>
-          <w:shd w:fill="auto" w:val="clear"/>
+          <w:shd w:fill="FFFFFF" w:val="clear"/>
         </w:rPr>
         <w:t xml:space="preserve"> </w:t>
       </w:r>
@@ -470,7 +470,7 @@
           <w:szCs w:val="21"/>
           <w:u w:val="none"/>
           <w:effect w:val="none"/>
-          <w:shd w:fill="auto" w:val="clear"/>
+          <w:shd w:fill="FFFFFF" w:val="clear"/>
         </w:rPr>
         <w:t>in grado di individuare e registrare terremoti che hanno magnitudo 2 e piu nel raggio di 50 miglia e quelli che hanno magnitudo 4 e piu nel raggio di 300 miglia. Sebbene semplice e pronto all’utilizzo, per chi ha bisogno di sostegno puo guardare al forum della comunita o all’accesso assistenza dedicata a Raspberry Shake, via e-mail o WhatsApp.</w:t>
       </w:r>
@@ -480,37 +480,38 @@
         <w:pStyle w:val="Corpodotexto"/>
         <w:bidi w:val="0"/>
         <w:spacing w:lineRule="auto" w:line="331" w:before="0" w:after="0"/>
-        <w:rPr>
-          <w:rFonts w:ascii="Arial" w:hAnsi="Arial"/>
-          <w:b w:val="false"/>
-          <w:i w:val="false"/>
-          <w:caps w:val="false"/>
-          <w:smallCaps w:val="false"/>
-          <w:strike w:val="false"/>
-          <w:dstrike w:val="false"/>
-          <w:color w:val="000000"/>
-          <w:sz w:val="21"/>
-          <w:szCs w:val="21"/>
-          <w:u w:val="none"/>
-          <w:effect w:val="none"/>
-          <w:shd w:fill="auto" w:val="clear"/>
-        </w:rPr>
-      </w:pPr>
-      <w:r>
-        <w:rPr>
-          <w:rFonts w:ascii="Arial" w:hAnsi="Arial"/>
-          <w:b w:val="false"/>
-          <w:i w:val="false"/>
-          <w:caps w:val="false"/>
-          <w:smallCaps w:val="false"/>
-          <w:strike w:val="false"/>
-          <w:dstrike w:val="false"/>
-          <w:color w:val="000000"/>
-          <w:sz w:val="21"/>
-          <w:szCs w:val="21"/>
-          <w:u w:val="none"/>
-          <w:effect w:val="none"/>
-          <w:shd w:fill="auto" w:val="clear"/>
+        <w:jc w:val="left"/>
+        <w:rPr>
+          <w:rFonts w:ascii="Arial" w:hAnsi="Arial"/>
+          <w:b w:val="false"/>
+          <w:i w:val="false"/>
+          <w:caps w:val="false"/>
+          <w:smallCaps w:val="false"/>
+          <w:strike w:val="false"/>
+          <w:dstrike w:val="false"/>
+          <w:color w:val="000000"/>
+          <w:sz w:val="21"/>
+          <w:szCs w:val="21"/>
+          <w:u w:val="none"/>
+          <w:effect w:val="none"/>
+          <w:shd w:fill="FFFFFF" w:val="clear"/>
+        </w:rPr>
+      </w:pPr>
+      <w:r>
+        <w:rPr>
+          <w:rFonts w:ascii="Arial" w:hAnsi="Arial"/>
+          <w:b w:val="false"/>
+          <w:i w:val="false"/>
+          <w:caps w:val="false"/>
+          <w:smallCaps w:val="false"/>
+          <w:strike w:val="false"/>
+          <w:dstrike w:val="false"/>
+          <w:color w:val="000000"/>
+          <w:sz w:val="21"/>
+          <w:szCs w:val="21"/>
+          <w:u w:val="none"/>
+          <w:effect w:val="none"/>
+          <w:shd w:fill="FFFFFF" w:val="clear"/>
         </w:rPr>
         <w:t>Perfetto per i creatori e gli appassionati di Raspberry Pi che vogliono divertirsi con qualcosa di reale. Per gli altri utenti di schede singole ci sono istruzioni DIY per connettersi a qualsiasi SBC con RX/TX e un libero GPIO.</w:t>
       </w:r>
@@ -531,7 +532,7 @@
           <w:szCs w:val="21"/>
           <w:u w:val="none"/>
           <w:effect w:val="none"/>
-          <w:shd w:fill="auto" w:val="clear"/>
+          <w:shd w:fill="FFFFFF" w:val="clear"/>
         </w:rPr>
       </w:pPr>
       <w:r>
@@ -556,7 +557,7 @@
           <w:szCs w:val="21"/>
           <w:u w:val="none"/>
           <w:effect w:val="none"/>
-          <w:shd w:fill="auto" w:val="clear"/>
+          <w:shd w:fill="FFFFFF" w:val="clear"/>
         </w:rPr>
         <w:t>“</w:t>
       </w:r>
@@ -574,7 +575,7 @@
           <w:szCs w:val="21"/>
           <w:u w:val="none"/>
           <w:effect w:val="none"/>
-          <w:shd w:fill="auto" w:val="clear"/>
+          <w:shd w:fill="FFFFFF" w:val="clear"/>
         </w:rPr>
         <w:t>Con Raspberry Shake voglio portarvi la gioia di vedere la terra tremare. Non pero i terremoti che buttano giu gli edifici, quei terremoti che dicono i telegiornali la sera, ma quei piccoli brontolii che giorno per giorno senti mentre fai un giro in bicicletta. Ce ne sono migliaia ogni giorno. Non saranno clamorosi o rilevanti, ma non significa che non siano interessanti. Questo apparecchio ti offre tutto quello di cui hai bisogno per avere un sismografo e ti consente di utilizzarlo con lo stesso software scritto e usato dal USGS per vedere i tuoi dati” dice Rodriguez.</w:t>
       </w:r>
@@ -1088,6 +1089,64 @@
           <w:shd w:fill="FFFFFF" w:val="clear"/>
         </w:rPr>
         <w:t>.</w:t>
+      </w:r>
+    </w:p>
+    <w:p>
+      <w:pPr>
+        <w:pStyle w:val="Corpodotexto"/>
+        <w:spacing w:lineRule="auto" w:line="288" w:before="0" w:after="140"/>
+        <w:jc w:val="center"/>
+        <w:rPr>
+          <w:rFonts w:ascii="Arial" w:hAnsi="Arial"/>
+          <w:b/>
+          <w:i w:val="false"/>
+          <w:caps w:val="false"/>
+          <w:smallCaps w:val="false"/>
+          <w:strike w:val="false"/>
+          <w:dstrike w:val="false"/>
+          <w:color w:val="000000"/>
+          <w:sz w:val="21"/>
+          <w:szCs w:val="21"/>
+          <w:u w:val="none"/>
+          <w:effect w:val="none"/>
+          <w:shd w:fill="FFFFFF" w:val="clear"/>
+        </w:rPr>
+      </w:pPr>
+      <w:r>
+        <w:rPr>
+          <w:rFonts w:ascii="Arial" w:hAnsi="Arial"/>
+          <w:b w:val="false"/>
+          <w:i w:val="false"/>
+          <w:caps w:val="false"/>
+          <w:smallCaps w:val="false"/>
+          <w:strike w:val="false"/>
+          <w:dstrike w:val="false"/>
+          <w:color w:val="000000"/>
+          <w:sz w:val="21"/>
+          <w:szCs w:val="21"/>
+          <w:u w:val="none"/>
+          <w:effect w:val="none"/>
+          <w:shd w:fill="FFFFFF" w:val="clear"/>
+        </w:rPr>
+        <w:br/>
+      </w:r>
+      <w:r>
+        <w:rPr>
+          <w:rFonts w:ascii="Arial" w:hAnsi="Arial"/>
+          <w:b/>
+          <w:i w:val="false"/>
+          <w:caps w:val="false"/>
+          <w:smallCaps w:val="false"/>
+          <w:strike w:val="false"/>
+          <w:dstrike w:val="false"/>
+          <w:color w:val="000000"/>
+          <w:sz w:val="21"/>
+          <w:szCs w:val="21"/>
+          <w:u w:val="none"/>
+          <w:effect w:val="none"/>
+          <w:shd w:fill="FFFFFF" w:val="clear"/>
+        </w:rPr>
+        <w:t>###</w:t>
       </w:r>
     </w:p>
     <w:sectPr>

</xml_diff>